<commit_message>
added example email server
</commit_message>
<xml_diff>
--- a/SEED Benchmark/guides/OEP Benchmark Implementation Guide.docx
+++ b/SEED Benchmark/guides/OEP Benchmark Implementation Guide.docx
@@ -163,93 +163,55 @@
           <w:r>
             <w:fldChar w:fldCharType="separate"/>
           </w:r>
-          <w:bookmarkStart w:id="0" w:name="_GoBack"/>
-          <w:bookmarkEnd w:id="0"/>
-          <w:r>
-            <w:rPr>
-              <w:rStyle w:val="Hyperlink"/>
-            </w:rPr>
-            <w:fldChar w:fldCharType="begin"/>
-          </w:r>
-          <w:r>
-            <w:rPr>
-              <w:rStyle w:val="Hyperlink"/>
-            </w:rPr>
-            <w:instrText xml:space="preserve"> </w:instrText>
-          </w:r>
-          <w:r>
-            <w:instrText>HYPERLINK \l "_Toc534371569"</w:instrText>
-          </w:r>
-          <w:r>
-            <w:rPr>
-              <w:rStyle w:val="Hyperlink"/>
-            </w:rPr>
-            <w:instrText xml:space="preserve"> </w:instrText>
-          </w:r>
-          <w:r>
-            <w:rPr>
-              <w:rStyle w:val="Hyperlink"/>
-            </w:rPr>
-          </w:r>
-          <w:r>
-            <w:rPr>
-              <w:rStyle w:val="Hyperlink"/>
-            </w:rPr>
-            <w:fldChar w:fldCharType="separate"/>
-          </w:r>
-          <w:r>
-            <w:rPr>
-              <w:rStyle w:val="Hyperlink"/>
-            </w:rPr>
-            <w:t>1: Introduction</w:t>
-          </w:r>
-          <w:r>
-            <w:rPr>
-              <w:webHidden/>
-            </w:rPr>
-            <w:tab/>
-          </w:r>
-          <w:r>
-            <w:rPr>
-              <w:webHidden/>
-            </w:rPr>
-            <w:fldChar w:fldCharType="begin"/>
-          </w:r>
-          <w:r>
-            <w:rPr>
-              <w:webHidden/>
-            </w:rPr>
-            <w:instrText xml:space="preserve"> PAGEREF _Toc534371569 \h </w:instrText>
-          </w:r>
-          <w:r>
-            <w:rPr>
-              <w:webHidden/>
-            </w:rPr>
-          </w:r>
-          <w:r>
-            <w:rPr>
-              <w:webHidden/>
-            </w:rPr>
-            <w:fldChar w:fldCharType="separate"/>
-          </w:r>
-          <w:r>
-            <w:rPr>
-              <w:webHidden/>
-            </w:rPr>
-            <w:t>3</w:t>
-          </w:r>
-          <w:r>
-            <w:rPr>
-              <w:webHidden/>
-            </w:rPr>
-            <w:fldChar w:fldCharType="end"/>
-          </w:r>
-          <w:r>
-            <w:rPr>
-              <w:rStyle w:val="Hyperlink"/>
-            </w:rPr>
-            <w:fldChar w:fldCharType="end"/>
-          </w:r>
+          <w:hyperlink w:anchor="_Toc534371569" w:history="1">
+            <w:r>
+              <w:rPr>
+                <w:rStyle w:val="Hyperlink"/>
+              </w:rPr>
+              <w:t>1: Introduction</w:t>
+            </w:r>
+            <w:r>
+              <w:rPr>
+                <w:webHidden/>
+              </w:rPr>
+              <w:tab/>
+            </w:r>
+            <w:r>
+              <w:rPr>
+                <w:webHidden/>
+              </w:rPr>
+              <w:fldChar w:fldCharType="begin"/>
+            </w:r>
+            <w:r>
+              <w:rPr>
+                <w:webHidden/>
+              </w:rPr>
+              <w:instrText xml:space="preserve"> PAGEREF _Toc534371569 \h </w:instrText>
+            </w:r>
+            <w:r>
+              <w:rPr>
+                <w:webHidden/>
+              </w:rPr>
+            </w:r>
+            <w:r>
+              <w:rPr>
+                <w:webHidden/>
+              </w:rPr>
+              <w:fldChar w:fldCharType="separate"/>
+            </w:r>
+            <w:r>
+              <w:rPr>
+                <w:webHidden/>
+              </w:rPr>
+              <w:t>3</w:t>
+            </w:r>
+            <w:r>
+              <w:rPr>
+                <w:webHidden/>
+              </w:rPr>
+              <w:fldChar w:fldCharType="end"/>
+            </w:r>
+          </w:hyperlink>
         </w:p>
         <w:p>
           <w:pPr>
@@ -730,7 +692,7 @@
           <w:color w:val="238A8B"/>
         </w:rPr>
       </w:pPr>
-      <w:bookmarkStart w:id="1" w:name="_Toc534371569"/>
+      <w:bookmarkStart w:id="0" w:name="_Toc534371569"/>
       <w:r>
         <w:rPr>
           <w:rStyle w:val="Heading2Char"/>
@@ -741,7 +703,7 @@
         <w:lastRenderedPageBreak/>
         <w:t>1: Introduction</w:t>
       </w:r>
-      <w:bookmarkEnd w:id="1"/>
+      <w:bookmarkEnd w:id="0"/>
     </w:p>
     <w:p>
       <w:r>
@@ -774,7 +736,7 @@
         <w:pStyle w:val="Heading1"/>
         <w:jc w:val="left"/>
       </w:pPr>
-      <w:bookmarkStart w:id="2" w:name="_Toc534371570"/>
+      <w:bookmarkStart w:id="1" w:name="_Toc534371570"/>
       <w:r>
         <w:lastRenderedPageBreak/>
         <w:t>z</w:t>
@@ -782,7 +744,7 @@
       <w:r>
         <w:t>2: Salesforce Managed Package “OEI Platform”</w:t>
       </w:r>
-      <w:bookmarkEnd w:id="2"/>
+      <w:bookmarkEnd w:id="1"/>
     </w:p>
     <w:p>
       <w:r>
@@ -861,7 +823,7 @@
         <w:pStyle w:val="Heading1"/>
         <w:jc w:val="left"/>
       </w:pPr>
-      <w:bookmarkStart w:id="3" w:name="_Toc534371571"/>
+      <w:bookmarkStart w:id="2" w:name="_Toc534371571"/>
       <w:r>
         <w:lastRenderedPageBreak/>
         <w:t>3: Docker</w:t>
@@ -869,35 +831,48 @@
       <w:r>
         <w:t xml:space="preserve"> MuleSoft </w:t>
       </w:r>
-      <w:commentRangeStart w:id="4"/>
+      <w:commentRangeStart w:id="3"/>
       <w:r>
         <w:t>solution</w:t>
       </w:r>
-      <w:commentRangeEnd w:id="4"/>
+      <w:commentRangeEnd w:id="3"/>
       <w:r>
         <w:rPr>
           <w:rStyle w:val="CommentReference"/>
         </w:rPr>
-        <w:commentReference w:id="4"/>
-      </w:r>
-      <w:bookmarkEnd w:id="3"/>
+        <w:commentReference w:id="3"/>
+      </w:r>
+      <w:bookmarkEnd w:id="2"/>
     </w:p>
     <w:p>
       <w:pPr>
         <w:pStyle w:val="Heading1"/>
         <w:jc w:val="left"/>
       </w:pPr>
-      <w:bookmarkStart w:id="5" w:name="_Toc534371572"/>
+      <w:bookmarkStart w:id="4" w:name="_Toc534371572"/>
       <w:r>
         <w:lastRenderedPageBreak/>
         <w:t>4: Setup Email Server</w:t>
       </w:r>
+      <w:bookmarkEnd w:id="4"/>
+    </w:p>
+    <w:p>
+      <w:r>
+        <w:t xml:space="preserve">To receive Mule error emails, an email server must be setup. </w:t>
+      </w:r>
+      <w:r>
+        <w:t>This is optional, but without it your organization will not receive notifications of errors in updating from SEED to Salesforce.</w:t>
+      </w:r>
+    </w:p>
+    <w:p>
+      <w:r>
+        <w:t xml:space="preserve">Free cloud-based email server services are available online and support levels of service that are appropriate for </w:t>
+      </w:r>
+      <w:r>
+        <w:t>error log emails. One example service provider is SendGrid. Their free option includes 100 emails per day which is sufficient for logging errors from updates on an hourly basis.</w:t>
+      </w:r>
+      <w:bookmarkStart w:id="5" w:name="_GoBack"/>
       <w:bookmarkEnd w:id="5"/>
-    </w:p>
-    <w:p>
-      <w:r>
-        <w:t>To receive Mule error emails, an email server must be setup. Free cloud-based email server services are available online and support levels of service that are appropriate for emails at a daily or hourly basis. This is optional, but without it your organization will not receive notifications of errors in updating from SEED to Salesforce.</w:t>
-      </w:r>
     </w:p>
     <w:p/>
     <w:p>
@@ -1250,7 +1225,7 @@
 
 <file path=word/comments.xml><?xml version="1.0" encoding="utf-8"?>
 <w:comments xmlns:wpc="http://schemas.microsoft.com/office/word/2010/wordprocessingCanvas" xmlns:cx="http://schemas.microsoft.com/office/drawing/2014/chartex" xmlns:cx1="http://schemas.microsoft.com/office/drawing/2015/9/8/chartex" xmlns:cx2="http://schemas.microsoft.com/office/drawing/2015/10/21/chartex" xmlns:cx3="http://schemas.microsoft.com/office/drawing/2016/5/9/chartex" xmlns:cx4="http://schemas.microsoft.com/office/drawing/2016/5/10/chartex" xmlns:cx5="http://schemas.microsoft.com/office/drawing/2016/5/11/chartex" xmlns:cx6="http://schemas.microsoft.com/office/drawing/2016/5/12/chartex" xmlns:cx7="http://schemas.microsoft.com/office/drawing/2016/5/13/chartex" xmlns:cx8="http://schemas.microsoft.com/office/drawing/2016/5/14/chartex" xmlns:mc="http://schemas.openxmlformats.org/markup-compatibility/2006" xmlns:aink="http://schemas.microsoft.com/office/drawing/2016/ink" xmlns:am3d="http://schemas.microsoft.com/office/drawing/2017/model3d" xmlns:o="urn:schemas-microsoft-com:office:office" xmlns:r="http://schemas.openxmlformats.org/officeDocument/2006/relationships" xmlns:m="http://schemas.openxmlformats.org/officeDocument/2006/math" xmlns:v="urn:schemas-microsoft-com:vml" xmlns:wp14="http://schemas.microsoft.com/office/word/2010/wordprocessingDrawing" xmlns:wp="http://schemas.openxmlformats.org/drawingml/2006/wordprocessingDrawing" xmlns:w10="urn:schemas-microsoft-com:office:word" xmlns:w="http://schemas.openxmlformats.org/wordprocessingml/2006/main" xmlns:w14="http://schemas.microsoft.com/office/word/2010/wordml" xmlns:w15="http://schemas.microsoft.com/office/word/2012/wordml" xmlns:w16cid="http://schemas.microsoft.com/office/word/2016/wordml/cid" xmlns:w16se="http://schemas.microsoft.com/office/word/2015/wordml/symex" xmlns:wpg="http://schemas.microsoft.com/office/word/2010/wordprocessingGroup" xmlns:wpi="http://schemas.microsoft.com/office/word/2010/wordprocessingInk" xmlns:wne="http://schemas.microsoft.com/office/word/2006/wordml" xmlns:wps="http://schemas.microsoft.com/office/word/2010/wordprocessingShape" mc:Ignorable="w14 w15 w16se w16cid wp14">
-  <w:comment w:id="4" w:author="Adriane Wolfe" w:date="2018-12-04T15:25:00Z" w:initials="AW">
+  <w:comment w:id="3" w:author="Adriane Wolfe" w:date="2018-12-04T15:25:00Z" w:initials="AW">
     <w:p>
       <w:pPr>
         <w:pStyle w:val="CommentText"/>
@@ -4529,7 +4504,7 @@
 </file>
 
 <file path=customXml/itemProps1.xml><?xml version="1.0" encoding="utf-8"?>
-<ds:datastoreItem xmlns:ds="http://schemas.openxmlformats.org/officeDocument/2006/customXml" ds:itemID="{B04FEACE-8F7D-488A-AF51-C500C5A890C0}">
+<ds:datastoreItem xmlns:ds="http://schemas.openxmlformats.org/officeDocument/2006/customXml" ds:itemID="{D6992DF7-1A92-4464-A3E5-0293790BF595}">
   <ds:schemaRefs>
     <ds:schemaRef ds:uri="http://schemas.openxmlformats.org/officeDocument/2006/bibliography"/>
   </ds:schemaRefs>

</xml_diff>